<commit_message>
Changes on read me
</commit_message>
<xml_diff>
--- a/MarkLogicAutomation/README.docx
+++ b/MarkLogicAutomation/README.docx
@@ -10,17 +10,8 @@
           <w:numId w:val="1"/>
         </w:numPr>
       </w:pPr>
-      <w:bookmarkStart w:id="0" w:name="_GoBack"/>
-      <w:r>
-        <w:t xml:space="preserve">Folder: </w:t>
-      </w:r>
-      <w:proofErr w:type="spellStart"/>
-      <w:r>
-        <w:t>src</w:t>
-      </w:r>
-      <w:proofErr w:type="spellEnd"/>
-      <w:r>
-        <w:t>\main\java</w:t>
+      <w:r>
+        <w:t>Folder: src\main\java</w:t>
       </w:r>
     </w:p>
     <w:p>
@@ -38,99 +29,44 @@
         <w:t>Package</w:t>
       </w:r>
       <w:r>
-        <w:t xml:space="preserve">: </w:t>
-      </w:r>
-      <w:proofErr w:type="spellStart"/>
-      <w:r>
-        <w:t>marklogic.selenium.core</w:t>
-      </w:r>
-      <w:proofErr w:type="spellEnd"/>
-    </w:p>
-    <w:p>
-      <w:pPr>
-        <w:pStyle w:val="ListParagraph"/>
-        <w:numPr>
-          <w:ilvl w:val="2"/>
-          <w:numId w:val="1"/>
-        </w:numPr>
-      </w:pPr>
-      <w:r>
-        <w:t xml:space="preserve">BaseTest.java:  This file contains all </w:t>
-      </w:r>
-      <w:proofErr w:type="gramStart"/>
-      <w:r>
-        <w:t>page</w:t>
-      </w:r>
-      <w:proofErr w:type="gramEnd"/>
-      <w:r>
-        <w:t xml:space="preserve"> and driver </w:t>
-      </w:r>
-      <w:r>
-        <w:t>initialization</w:t>
-      </w:r>
-      <w:r>
-        <w:t xml:space="preserve"> variable, also contains the browser initiating methods and log reporting methods.</w:t>
-      </w:r>
-    </w:p>
-    <w:p>
-      <w:pPr>
-        <w:pStyle w:val="ListParagraph"/>
-        <w:numPr>
-          <w:ilvl w:val="2"/>
-          <w:numId w:val="1"/>
-        </w:numPr>
-      </w:pPr>
-      <w:proofErr w:type="gramStart"/>
-      <w:r>
-        <w:t>BasePage.java</w:t>
-      </w:r>
-      <w:r>
-        <w:t xml:space="preserve"> :</w:t>
-      </w:r>
-      <w:proofErr w:type="gramEnd"/>
-      <w:r>
-        <w:t xml:space="preserve">  This file contains all gener</w:t>
-      </w:r>
-      <w:r>
-        <w:t>ic methods those are used in pages.</w:t>
-      </w:r>
-    </w:p>
-    <w:p>
-      <w:pPr>
-        <w:pStyle w:val="ListParagraph"/>
-        <w:numPr>
-          <w:ilvl w:val="2"/>
-          <w:numId w:val="1"/>
-        </w:numPr>
-      </w:pPr>
-      <w:r>
-        <w:t>Configuration.java</w:t>
-      </w:r>
-      <w:r>
-        <w:t xml:space="preserve"> :</w:t>
-      </w:r>
-      <w:r>
-        <w:t xml:space="preserve"> This file contains method that are used for update and read the data from the data properties file </w:t>
-      </w:r>
-      <w:r>
-        <w:t>i.e.</w:t>
-      </w:r>
-      <w:r>
-        <w:t xml:space="preserve"> </w:t>
-      </w:r>
-      <w:proofErr w:type="spellStart"/>
-      <w:r>
-        <w:t>RegressionTestData.properties</w:t>
-      </w:r>
-      <w:proofErr w:type="spellEnd"/>
-      <w:r>
-        <w:t xml:space="preserve"> and </w:t>
-      </w:r>
-      <w:proofErr w:type="spellStart"/>
-      <w:r>
-        <w:t>config.properties</w:t>
-      </w:r>
-      <w:proofErr w:type="spellEnd"/>
+        <w:t>: marklogic.selenium.core</w:t>
+      </w:r>
+    </w:p>
+    <w:p>
+      <w:pPr>
+        <w:pStyle w:val="ListParagraph"/>
+        <w:numPr>
+          <w:ilvl w:val="2"/>
+          <w:numId w:val="1"/>
+        </w:numPr>
+      </w:pPr>
+      <w:r>
+        <w:t>BaseTest.java:  This file contains all page and driver initialization variable, also contains the browser initiating methods and log reporting methods.</w:t>
+      </w:r>
+    </w:p>
+    <w:p>
+      <w:pPr>
+        <w:pStyle w:val="ListParagraph"/>
+        <w:numPr>
+          <w:ilvl w:val="2"/>
+          <w:numId w:val="1"/>
+        </w:numPr>
+      </w:pPr>
+      <w:r>
+        <w:t>BasePage.java :  This file contains all generic methods those are used in pages.</w:t>
+      </w:r>
+    </w:p>
+    <w:p>
+      <w:pPr>
+        <w:pStyle w:val="ListParagraph"/>
+        <w:numPr>
+          <w:ilvl w:val="2"/>
+          <w:numId w:val="1"/>
+        </w:numPr>
+      </w:pPr>
+      <w:r>
+        <w:t>Configuration.java : This file contains method that are used for update and read the data from the data properties file i.e. RegressionTestData.properties and config.properties</w:t>
+      </w:r>
     </w:p>
     <w:p>
       <w:pPr>
@@ -150,37 +86,15 @@
         <w:t>Package</w:t>
       </w:r>
       <w:r>
-        <w:t xml:space="preserve">: </w:t>
-      </w:r>
-      <w:proofErr w:type="spellStart"/>
-      <w:r>
-        <w:t>marklogic.selenium.utilities</w:t>
-      </w:r>
-      <w:proofErr w:type="spellEnd"/>
-    </w:p>
-    <w:p>
-      <w:pPr>
-        <w:pStyle w:val="ListParagraph"/>
-      </w:pPr>
-      <w:r>
-        <w:t xml:space="preserve"> </w:t>
-      </w:r>
-      <w:proofErr w:type="gramStart"/>
-      <w:r>
-        <w:t>This package have</w:t>
-      </w:r>
-      <w:proofErr w:type="gramEnd"/>
-      <w:r>
-        <w:t xml:space="preserve"> followings java interfaces and classes that contains constants those</w:t>
-      </w:r>
-      <w:r>
-        <w:t xml:space="preserve"> are used</w:t>
-      </w:r>
-      <w:r>
-        <w:t xml:space="preserve"> in pages and scripts</w:t>
-      </w:r>
-      <w:r>
-        <w:t>.</w:t>
+        <w:t>: marklogic.selenium.utilities</w:t>
+      </w:r>
+    </w:p>
+    <w:p>
+      <w:pPr>
+        <w:pStyle w:val="ListParagraph"/>
+      </w:pPr>
+      <w:r>
+        <w:t xml:space="preserve"> This package have followings java interfaces and classes that contains constants those are used in pages and scripts.</w:t>
       </w:r>
     </w:p>
     <w:p>
@@ -258,53 +172,21 @@
         <w:t>Package</w:t>
       </w:r>
       <w:r>
-        <w:t xml:space="preserve">: </w:t>
-      </w:r>
-      <w:proofErr w:type="spellStart"/>
-      <w:r>
-        <w:t>marklogic.selenium.</w:t>
-      </w:r>
-      <w:r>
-        <w:t>pages</w:t>
-      </w:r>
-      <w:proofErr w:type="spellEnd"/>
-    </w:p>
-    <w:p>
-      <w:pPr>
-        <w:pStyle w:val="ListParagraph"/>
-      </w:pPr>
-      <w:proofErr w:type="gramStart"/>
+        <w:t>: marklogic.selenium.pages</w:t>
+      </w:r>
+    </w:p>
+    <w:p>
+      <w:pPr>
+        <w:pStyle w:val="ListParagraph"/>
+      </w:pPr>
       <w:r>
         <w:t>This</w:t>
       </w:r>
       <w:r>
-        <w:t xml:space="preserve"> packages</w:t>
-      </w:r>
-      <w:proofErr w:type="gramEnd"/>
-      <w:r>
-        <w:t xml:space="preserve"> have all pages of </w:t>
-      </w:r>
-      <w:r>
-        <w:t xml:space="preserve">developed </w:t>
-      </w:r>
-      <w:proofErr w:type="spellStart"/>
-      <w:r>
-        <w:t>Xquery</w:t>
-      </w:r>
-      <w:proofErr w:type="spellEnd"/>
-      <w:r>
-        <w:t xml:space="preserve"> and </w:t>
-      </w:r>
-      <w:proofErr w:type="spellStart"/>
-      <w:r>
-        <w:t>QConsole</w:t>
-      </w:r>
-      <w:proofErr w:type="spellEnd"/>
-      <w:r>
-        <w:t xml:space="preserve"> </w:t>
-      </w:r>
-      <w:r>
-        <w:t>application</w:t>
+        <w:t xml:space="preserve"> packages have all pages of </w:t>
+      </w:r>
+      <w:r>
+        <w:t>developed Xquery and QConsole application</w:t>
       </w:r>
       <w:r>
         <w:t xml:space="preserve"> that contains locators and methods, those are used in scripts.</w:t>
@@ -330,11 +212,9 @@
           <w:numId w:val="1"/>
         </w:numPr>
       </w:pPr>
-      <w:proofErr w:type="spellStart"/>
       <w:r>
         <w:t>IndexPage.Jave</w:t>
       </w:r>
-      <w:proofErr w:type="spellEnd"/>
     </w:p>
     <w:p>
       <w:pPr>
@@ -380,13 +260,8 @@
           <w:numId w:val="1"/>
         </w:numPr>
       </w:pPr>
-      <w:proofErr w:type="spellStart"/>
-      <w:r>
-        <w:t>Src</w:t>
-      </w:r>
-      <w:proofErr w:type="spellEnd"/>
-      <w:r>
-        <w:t>\test\java</w:t>
+      <w:r>
+        <w:t>Src\test\java</w:t>
       </w:r>
     </w:p>
     <w:p>
@@ -412,13 +287,8 @@
         <w:t>ackage</w:t>
       </w:r>
       <w:r>
-        <w:t xml:space="preserve"> </w:t>
-      </w:r>
-      <w:proofErr w:type="spellStart"/>
-      <w:r>
-        <w:t>net.marklogic.testScripts</w:t>
-      </w:r>
-      <w:proofErr w:type="spellEnd"/>
+        <w:t xml:space="preserve"> net.marklogic.testScripts</w:t>
+      </w:r>
     </w:p>
     <w:p>
       <w:pPr>
@@ -455,16 +325,8 @@
         </w:numPr>
       </w:pPr>
       <w:r>
-        <w:t xml:space="preserve">QuerryConsoleTest.java: Contains the test </w:t>
-      </w:r>
-      <w:r>
-        <w:t xml:space="preserve">scripts for </w:t>
-      </w:r>
-      <w:proofErr w:type="spellStart"/>
-      <w:r>
-        <w:t>QConsole</w:t>
-      </w:r>
-      <w:proofErr w:type="spellEnd"/>
+        <w:t>QuerryConsoleTest.java: Contains the test scripts for QConsole</w:t>
+      </w:r>
     </w:p>
     <w:p>
       <w:pPr>
@@ -481,38 +343,19 @@
         <w:t xml:space="preserve"> test</w:t>
       </w:r>
       <w:r>
-        <w:t xml:space="preserve"> script of developed </w:t>
-      </w:r>
-      <w:proofErr w:type="spellStart"/>
-      <w:r>
-        <w:t>Xquery</w:t>
-      </w:r>
-      <w:proofErr w:type="spellEnd"/>
-      <w:r>
-        <w:t xml:space="preserve"> application</w:t>
-      </w:r>
-    </w:p>
-    <w:p>
-      <w:pPr>
-        <w:pStyle w:val="ListParagraph"/>
-        <w:numPr>
-          <w:ilvl w:val="2"/>
-          <w:numId w:val="1"/>
-        </w:numPr>
-      </w:pPr>
-      <w:r>
-        <w:t xml:space="preserve">SearchTextTest.java: Contains the test script for search text </w:t>
-      </w:r>
-      <w:r>
-        <w:t xml:space="preserve">of developed </w:t>
-      </w:r>
-      <w:proofErr w:type="spellStart"/>
-      <w:r>
-        <w:t>Xquery</w:t>
-      </w:r>
-      <w:proofErr w:type="spellEnd"/>
-      <w:r>
-        <w:t xml:space="preserve"> application</w:t>
+        <w:t xml:space="preserve"> script of developed Xquery application</w:t>
+      </w:r>
+    </w:p>
+    <w:p>
+      <w:pPr>
+        <w:pStyle w:val="ListParagraph"/>
+        <w:numPr>
+          <w:ilvl w:val="2"/>
+          <w:numId w:val="1"/>
+        </w:numPr>
+      </w:pPr>
+      <w:r>
+        <w:t>SearchTextTest.java: Contains the test script for search text of developed Xquery application</w:t>
       </w:r>
     </w:p>
     <w:p>
@@ -523,13 +366,8 @@
           <w:numId w:val="1"/>
         </w:numPr>
       </w:pPr>
-      <w:proofErr w:type="spellStart"/>
-      <w:r>
-        <w:t>Src</w:t>
-      </w:r>
-      <w:proofErr w:type="spellEnd"/>
-      <w:r>
-        <w:t>\test\resources</w:t>
+      <w:r>
+        <w:t>Src\test\resources</w:t>
       </w:r>
     </w:p>
     <w:p>
@@ -547,35 +385,51 @@
         <w:t>Folder:</w:t>
       </w:r>
       <w:r>
+        <w:t xml:space="preserve"> testsuits</w:t>
+      </w:r>
+    </w:p>
+    <w:p>
+      <w:pPr>
+        <w:pStyle w:val="ListParagraph"/>
+        <w:numPr>
+          <w:ilvl w:val="2"/>
+          <w:numId w:val="1"/>
+        </w:numPr>
+      </w:pPr>
+      <w:r>
+        <w:t>AllMarkLogicScripts.xml</w:t>
+      </w:r>
+      <w:r>
+        <w:t xml:space="preserve"> : It have TestNG file that </w:t>
+      </w:r>
+      <w:r>
+        <w:t xml:space="preserve">is </w:t>
+      </w:r>
+      <w:r>
+        <w:t>used to run scripts</w:t>
+      </w:r>
+      <w:r>
+        <w:t>.</w:t>
+      </w:r>
+      <w:r>
         <w:t xml:space="preserve"> </w:t>
       </w:r>
-      <w:proofErr w:type="spellStart"/>
-      <w:r>
-        <w:t>testsuits</w:t>
-      </w:r>
-      <w:proofErr w:type="spellEnd"/>
-    </w:p>
-    <w:p>
-      <w:pPr>
-        <w:pStyle w:val="ListParagraph"/>
-        <w:numPr>
-          <w:ilvl w:val="2"/>
-          <w:numId w:val="1"/>
-        </w:numPr>
-      </w:pPr>
-      <w:r>
-        <w:t>AllMarkLogicScripts.xml</w:t>
-      </w:r>
-      <w:r>
-        <w:t xml:space="preserve"> : It have </w:t>
-      </w:r>
-      <w:proofErr w:type="spellStart"/>
-      <w:r>
-        <w:t>TestNG</w:t>
-      </w:r>
-      <w:proofErr w:type="spellEnd"/>
-      <w:r>
-        <w:t xml:space="preserve"> file that are used to run scripts</w:t>
+      <w:r>
+        <w:t xml:space="preserve">(Application Url’s </w:t>
+      </w:r>
+      <w:r>
+        <w:t xml:space="preserve"> are</w:t>
+      </w:r>
+      <w:r>
+        <w:t xml:space="preserve"> p</w:t>
+      </w:r>
+      <w:bookmarkStart w:id="0" w:name="_GoBack"/>
+      <w:bookmarkEnd w:id="0"/>
+      <w:r>
+        <w:t>resent here</w:t>
+      </w:r>
+      <w:r>
+        <w:t>)</w:t>
       </w:r>
     </w:p>
     <w:p>
@@ -593,13 +447,8 @@
         <w:t>Folder:</w:t>
       </w:r>
       <w:r>
-        <w:t xml:space="preserve"> </w:t>
-      </w:r>
-      <w:proofErr w:type="spellStart"/>
-      <w:r>
-        <w:t>webdriver</w:t>
-      </w:r>
-      <w:proofErr w:type="spellEnd"/>
+        <w:t xml:space="preserve"> webdriver</w:t>
+      </w:r>
     </w:p>
     <w:p>
       <w:pPr>
@@ -643,18 +492,10 @@
         <w:t xml:space="preserve"> extend report i.e.</w:t>
       </w:r>
       <w:r>
-        <w:t xml:space="preserve"> </w:t>
-      </w:r>
-      <w:proofErr w:type="gramStart"/>
-      <w:r>
-        <w:t>customreport.html</w:t>
-      </w:r>
-      <w:r>
-        <w:t xml:space="preserve"> ,</w:t>
-      </w:r>
-      <w:proofErr w:type="gramEnd"/>
-      <w:r>
-        <w:t xml:space="preserve"> that represent the all test scripts execution status.</w:t>
+        <w:t xml:space="preserve"> customreport.html</w:t>
+      </w:r>
+      <w:r>
+        <w:t xml:space="preserve"> , that represent the all test scripts execution status.</w:t>
       </w:r>
     </w:p>
     <w:p>
@@ -665,20 +506,26 @@
           <w:numId w:val="1"/>
         </w:numPr>
       </w:pPr>
-      <w:proofErr w:type="gramStart"/>
-      <w:r>
-        <w:t>testNGBatchFile.bat :</w:t>
-      </w:r>
-      <w:proofErr w:type="gramEnd"/>
-      <w:r>
-        <w:t xml:space="preserve"> For run automation suite. </w:t>
+      <w:r>
+        <w:t>testNGBatchFile</w:t>
+      </w:r>
+      <w:r>
+        <w:t>.bat : For run</w:t>
+      </w:r>
+      <w:r>
+        <w:t xml:space="preserve"> automation suite </w:t>
+      </w:r>
+      <w:r>
+        <w:t xml:space="preserve">by passing </w:t>
+      </w:r>
+      <w:r>
+        <w:t>browsers as per choice.</w:t>
       </w:r>
     </w:p>
     <w:p>
       <w:r>
         <w:tab/>
       </w:r>
-      <w:bookmarkEnd w:id="0"/>
     </w:p>
     <w:sectPr>
       <w:pgSz w:w="12240" w:h="15840"/>
@@ -688,6 +535,56 @@
     </w:sectPr>
   </w:body>
 </w:document>
+</file>
+
+<file path=word/endnotes.xml><?xml version="1.0" encoding="utf-8"?>
+<w:endnotes xmlns:wpc="http://schemas.microsoft.com/office/word/2010/wordprocessingCanvas" xmlns:mc="http://schemas.openxmlformats.org/markup-compatibility/2006" xmlns:o="urn:schemas-microsoft-com:office:office" xmlns:r="http://schemas.openxmlformats.org/officeDocument/2006/relationships" xmlns:m="http://schemas.openxmlformats.org/officeDocument/2006/math" xmlns:v="urn:schemas-microsoft-com:vml" xmlns:wp14="http://schemas.microsoft.com/office/word/2010/wordprocessingDrawing" xmlns:wp="http://schemas.openxmlformats.org/drawingml/2006/wordprocessingDrawing" xmlns:w10="urn:schemas-microsoft-com:office:word" xmlns:w="http://schemas.openxmlformats.org/wordprocessingml/2006/main" xmlns:w14="http://schemas.microsoft.com/office/word/2010/wordml" xmlns:wpg="http://schemas.microsoft.com/office/word/2010/wordprocessingGroup" xmlns:wpi="http://schemas.microsoft.com/office/word/2010/wordprocessingInk" xmlns:wne="http://schemas.microsoft.com/office/word/2006/wordml" xmlns:wps="http://schemas.microsoft.com/office/word/2010/wordprocessingShape" mc:Ignorable="w14 wp14">
+  <w:endnote w:type="separator" w:id="-1">
+    <w:p>
+      <w:pPr>
+        <w:spacing w:after="0" w:line="240" w:lineRule="auto"/>
+      </w:pPr>
+      <w:r>
+        <w:separator/>
+      </w:r>
+    </w:p>
+  </w:endnote>
+  <w:endnote w:type="continuationSeparator" w:id="0">
+    <w:p>
+      <w:pPr>
+        <w:spacing w:after="0" w:line="240" w:lineRule="auto"/>
+      </w:pPr>
+      <w:r>
+        <w:continuationSeparator/>
+      </w:r>
+    </w:p>
+  </w:endnote>
+</w:endnotes>
+</file>
+
+<file path=word/footnotes.xml><?xml version="1.0" encoding="utf-8"?>
+<w:footnotes xmlns:wpc="http://schemas.microsoft.com/office/word/2010/wordprocessingCanvas" xmlns:mc="http://schemas.openxmlformats.org/markup-compatibility/2006" xmlns:o="urn:schemas-microsoft-com:office:office" xmlns:r="http://schemas.openxmlformats.org/officeDocument/2006/relationships" xmlns:m="http://schemas.openxmlformats.org/officeDocument/2006/math" xmlns:v="urn:schemas-microsoft-com:vml" xmlns:wp14="http://schemas.microsoft.com/office/word/2010/wordprocessingDrawing" xmlns:wp="http://schemas.openxmlformats.org/drawingml/2006/wordprocessingDrawing" xmlns:w10="urn:schemas-microsoft-com:office:word" xmlns:w="http://schemas.openxmlformats.org/wordprocessingml/2006/main" xmlns:w14="http://schemas.microsoft.com/office/word/2010/wordml" xmlns:wpg="http://schemas.microsoft.com/office/word/2010/wordprocessingGroup" xmlns:wpi="http://schemas.microsoft.com/office/word/2010/wordprocessingInk" xmlns:wne="http://schemas.microsoft.com/office/word/2006/wordml" xmlns:wps="http://schemas.microsoft.com/office/word/2010/wordprocessingShape" mc:Ignorable="w14 wp14">
+  <w:footnote w:type="separator" w:id="-1">
+    <w:p>
+      <w:pPr>
+        <w:spacing w:after="0" w:line="240" w:lineRule="auto"/>
+      </w:pPr>
+      <w:r>
+        <w:separator/>
+      </w:r>
+    </w:p>
+  </w:footnote>
+  <w:footnote w:type="continuationSeparator" w:id="0">
+    <w:p>
+      <w:pPr>
+        <w:spacing w:after="0" w:line="240" w:lineRule="auto"/>
+      </w:pPr>
+      <w:r>
+        <w:continuationSeparator/>
+      </w:r>
+    </w:p>
+  </w:footnote>
+</w:footnotes>
 </file>
 
 <file path=word/numbering.xml><?xml version="1.0" encoding="utf-8"?>
@@ -950,6 +847,7 @@
   <w:style w:type="character" w:default="1" w:styleId="DefaultParagraphFont">
     <w:name w:val="Default Paragraph Font"/>
     <w:uiPriority w:val="1"/>
+    <w:semiHidden/>
     <w:unhideWhenUsed/>
   </w:style>
   <w:style w:type="table" w:default="1" w:styleId="TableNormal">
@@ -983,6 +881,50 @@
       <w:ind w:left="720"/>
       <w:contextualSpacing/>
     </w:pPr>
+  </w:style>
+  <w:style w:type="paragraph" w:styleId="Header">
+    <w:name w:val="header"/>
+    <w:basedOn w:val="Normal"/>
+    <w:link w:val="HeaderChar"/>
+    <w:uiPriority w:val="99"/>
+    <w:unhideWhenUsed/>
+    <w:rsid w:val="0005605E"/>
+    <w:pPr>
+      <w:tabs>
+        <w:tab w:val="center" w:pos="4680"/>
+        <w:tab w:val="right" w:pos="9360"/>
+      </w:tabs>
+      <w:spacing w:after="0" w:line="240" w:lineRule="auto"/>
+    </w:pPr>
+  </w:style>
+  <w:style w:type="character" w:customStyle="1" w:styleId="HeaderChar">
+    <w:name w:val="Header Char"/>
+    <w:basedOn w:val="DefaultParagraphFont"/>
+    <w:link w:val="Header"/>
+    <w:uiPriority w:val="99"/>
+    <w:rsid w:val="0005605E"/>
+  </w:style>
+  <w:style w:type="paragraph" w:styleId="Footer">
+    <w:name w:val="footer"/>
+    <w:basedOn w:val="Normal"/>
+    <w:link w:val="FooterChar"/>
+    <w:uiPriority w:val="99"/>
+    <w:unhideWhenUsed/>
+    <w:rsid w:val="0005605E"/>
+    <w:pPr>
+      <w:tabs>
+        <w:tab w:val="center" w:pos="4680"/>
+        <w:tab w:val="right" w:pos="9360"/>
+      </w:tabs>
+      <w:spacing w:after="0" w:line="240" w:lineRule="auto"/>
+    </w:pPr>
+  </w:style>
+  <w:style w:type="character" w:customStyle="1" w:styleId="FooterChar">
+    <w:name w:val="Footer Char"/>
+    <w:basedOn w:val="DefaultParagraphFont"/>
+    <w:link w:val="Footer"/>
+    <w:uiPriority w:val="99"/>
+    <w:rsid w:val="0005605E"/>
   </w:style>
 </w:styles>
 </file>
@@ -1150,6 +1092,7 @@
   <w:style w:type="character" w:default="1" w:styleId="DefaultParagraphFont">
     <w:name w:val="Default Paragraph Font"/>
     <w:uiPriority w:val="1"/>
+    <w:semiHidden/>
     <w:unhideWhenUsed/>
   </w:style>
   <w:style w:type="table" w:default="1" w:styleId="TableNormal">
@@ -1183,6 +1126,50 @@
       <w:ind w:left="720"/>
       <w:contextualSpacing/>
     </w:pPr>
+  </w:style>
+  <w:style w:type="paragraph" w:styleId="Header">
+    <w:name w:val="header"/>
+    <w:basedOn w:val="Normal"/>
+    <w:link w:val="HeaderChar"/>
+    <w:uiPriority w:val="99"/>
+    <w:unhideWhenUsed/>
+    <w:rsid w:val="0005605E"/>
+    <w:pPr>
+      <w:tabs>
+        <w:tab w:val="center" w:pos="4680"/>
+        <w:tab w:val="right" w:pos="9360"/>
+      </w:tabs>
+      <w:spacing w:after="0" w:line="240" w:lineRule="auto"/>
+    </w:pPr>
+  </w:style>
+  <w:style w:type="character" w:customStyle="1" w:styleId="HeaderChar">
+    <w:name w:val="Header Char"/>
+    <w:basedOn w:val="DefaultParagraphFont"/>
+    <w:link w:val="Header"/>
+    <w:uiPriority w:val="99"/>
+    <w:rsid w:val="0005605E"/>
+  </w:style>
+  <w:style w:type="paragraph" w:styleId="Footer">
+    <w:name w:val="footer"/>
+    <w:basedOn w:val="Normal"/>
+    <w:link w:val="FooterChar"/>
+    <w:uiPriority w:val="99"/>
+    <w:unhideWhenUsed/>
+    <w:rsid w:val="0005605E"/>
+    <w:pPr>
+      <w:tabs>
+        <w:tab w:val="center" w:pos="4680"/>
+        <w:tab w:val="right" w:pos="9360"/>
+      </w:tabs>
+      <w:spacing w:after="0" w:line="240" w:lineRule="auto"/>
+    </w:pPr>
+  </w:style>
+  <w:style w:type="character" w:customStyle="1" w:styleId="FooterChar">
+    <w:name w:val="Footer Char"/>
+    <w:basedOn w:val="DefaultParagraphFont"/>
+    <w:link w:val="Footer"/>
+    <w:uiPriority w:val="99"/>
+    <w:rsid w:val="0005605E"/>
   </w:style>
 </w:styles>
 </file>

</xml_diff>